<commit_message>
Update Protocole expérimental PA.docx
</commit_message>
<xml_diff>
--- a/Protocole expérimental PA.docx
+++ b/Protocole expérimental PA.docx
@@ -90,6 +90,241 @@
         <w:t>Tracking</w:t>
       </w:r>
     </w:p>
+    <w:p>
+      <w:pPr>
+        <w:rPr>
+          <w:b/>
+          <w:bCs/>
+          <w:color w:val="000000" w:themeColor="text1"/>
+        </w:rPr>
+      </w:pPr>
+      <w:r>
+        <w:rPr>
+          <w:b/>
+          <w:bCs/>
+          <w:color w:val="000000" w:themeColor="text1"/>
+          <w:u w:val="single"/>
+        </w:rPr>
+        <w:t>Objectif :</w:t>
+      </w:r>
+      <w:r>
+        <w:rPr>
+          <w:b/>
+          <w:bCs/>
+          <w:color w:val="000000" w:themeColor="text1"/>
+        </w:rPr>
+        <w:t xml:space="preserve"> Vérifier que cette prise de vue permet de bien détecter la balle</w:t>
+      </w:r>
+    </w:p>
+    <w:p>
+      <w:pPr>
+        <w:rPr>
+          <w:color w:val="000000" w:themeColor="text1"/>
+        </w:rPr>
+      </w:pPr>
+      <w:r>
+        <w:rPr>
+          <w:color w:val="000000" w:themeColor="text1"/>
+        </w:rPr>
+        <w:t xml:space="preserve">Il faut que la prise de vue permette d’assurer un </w:t>
+      </w:r>
+      <w:proofErr w:type="spellStart"/>
+      <w:r>
+        <w:rPr>
+          <w:color w:val="000000" w:themeColor="text1"/>
+        </w:rPr>
+        <w:t>tracking</w:t>
+      </w:r>
+      <w:proofErr w:type="spellEnd"/>
+      <w:r>
+        <w:rPr>
+          <w:color w:val="000000" w:themeColor="text1"/>
+        </w:rPr>
+        <w:t xml:space="preserve"> efficace dans toutes les situations que l’on peut rencontrer en jeu. On se fixe un jeu de vidéos filmées à la main, sur lesquelles l’algorithme doit être performant. </w:t>
+      </w:r>
+    </w:p>
+    <w:p>
+      <w:pPr>
+        <w:jc w:val="center"/>
+        <w:rPr>
+          <w:color w:val="000000" w:themeColor="text1"/>
+        </w:rPr>
+      </w:pPr>
+      <w:r>
+        <w:rPr>
+          <w:color w:val="000000" w:themeColor="text1"/>
+        </w:rPr>
+        <w:lastRenderedPageBreak/>
+        <w:t>Afin de pouvoir nommer les coups, on divise la table en zones selon ce schéma :</w:t>
+      </w:r>
+      <w:r>
+        <w:rPr>
+          <w:noProof/>
+          <w:color w:val="000000" w:themeColor="text1"/>
+        </w:rPr>
+        <w:drawing>
+          <wp:inline distT="0" distB="0" distL="0" distR="0" wp14:anchorId="2CAEBFA9" wp14:editId="3DCB9E33">
+            <wp:extent cx="3268980" cy="2286000"/>
+            <wp:effectExtent l="0" t="0" r="7620" b="0"/>
+            <wp:docPr id="2" name="Image 2"/>
+            <wp:cNvGraphicFramePr>
+              <a:graphicFrameLocks xmlns:a="http://schemas.openxmlformats.org/drawingml/2006/main" noChangeAspect="1"/>
+            </wp:cNvGraphicFramePr>
+            <a:graphic xmlns:a="http://schemas.openxmlformats.org/drawingml/2006/main">
+              <a:graphicData uri="http://schemas.openxmlformats.org/drawingml/2006/picture">
+                <pic:pic xmlns:pic="http://schemas.openxmlformats.org/drawingml/2006/picture">
+                  <pic:nvPicPr>
+                    <pic:cNvPr id="0" name="Image 22"/>
+                    <pic:cNvPicPr>
+                      <a:picLocks noChangeAspect="1" noChangeArrowheads="1"/>
+                    </pic:cNvPicPr>
+                  </pic:nvPicPr>
+                  <pic:blipFill>
+                    <a:blip r:embed="rId6">
+                      <a:extLst>
+                        <a:ext uri="{28A0092B-C50C-407E-A947-70E740481C1C}">
+                          <a14:useLocalDpi xmlns:a14="http://schemas.microsoft.com/office/drawing/2010/main" val="0"/>
+                        </a:ext>
+                      </a:extLst>
+                    </a:blip>
+                    <a:srcRect/>
+                    <a:stretch>
+                      <a:fillRect/>
+                    </a:stretch>
+                  </pic:blipFill>
+                  <pic:spPr bwMode="auto">
+                    <a:xfrm>
+                      <a:off x="0" y="0"/>
+                      <a:ext cx="3268980" cy="2286000"/>
+                    </a:xfrm>
+                    <a:prstGeom prst="rect">
+                      <a:avLst/>
+                    </a:prstGeom>
+                    <a:noFill/>
+                    <a:ln>
+                      <a:noFill/>
+                    </a:ln>
+                  </pic:spPr>
+                </pic:pic>
+              </a:graphicData>
+            </a:graphic>
+          </wp:inline>
+        </w:drawing>
+      </w:r>
+    </w:p>
+    <w:p>
+      <w:pPr>
+        <w:rPr>
+          <w:color w:val="000000" w:themeColor="text1"/>
+        </w:rPr>
+      </w:pPr>
+      <w:r>
+        <w:rPr>
+          <w:color w:val="000000" w:themeColor="text1"/>
+        </w:rPr>
+        <w:t xml:space="preserve">De telle manière que la distance à la caméra soit désignée par un chiffre (1 à 3), et l’éloignement au filet par une lettre (A à C). On désignera enfin les </w:t>
+      </w:r>
+      <w:proofErr w:type="spellStart"/>
+      <w:r>
+        <w:rPr>
+          <w:color w:val="000000" w:themeColor="text1"/>
+        </w:rPr>
+        <w:t>cotés</w:t>
+      </w:r>
+      <w:proofErr w:type="spellEnd"/>
+      <w:r>
+        <w:rPr>
+          <w:color w:val="000000" w:themeColor="text1"/>
+        </w:rPr>
+        <w:t xml:space="preserve"> droit et gauche par G et D (par rapport à la caméra). </w:t>
+      </w:r>
+      <w:r>
+        <w:t>Pour des raisons de symétrie du montage, les coups seront toujours effectués de gauche à droite.</w:t>
+      </w:r>
+    </w:p>
+    <w:p>
+      <w:pPr>
+        <w:pStyle w:val="Titre3"/>
+        <w:numPr>
+          <w:ilvl w:val="2"/>
+          <w:numId w:val="3"/>
+        </w:numPr>
+      </w:pPr>
+      <w:r>
+        <w:t>Balle en roulement</w:t>
+      </w:r>
+    </w:p>
+    <w:p>
+      <w:r>
+        <w:t xml:space="preserve">L’algorithme doit être capable de détecter ce cas très simple où la balle ne bouge que selon un seul axe. On effectuera 3 vidéos à 3 vitesses de roulement différentes. Le coup sera </w:t>
+      </w:r>
+      <w:r>
+        <w:rPr>
+          <w:i/>
+          <w:iCs/>
+        </w:rPr>
+        <w:t>2CG-2AG</w:t>
+      </w:r>
+    </w:p>
+    <w:p>
+      <w:pPr>
+        <w:pStyle w:val="Titre3"/>
+        <w:numPr>
+          <w:ilvl w:val="2"/>
+          <w:numId w:val="3"/>
+        </w:numPr>
+      </w:pPr>
+      <w:r>
+        <w:t>Vitesse de la balle</w:t>
+      </w:r>
+    </w:p>
+    <w:p>
+      <w:r>
+        <w:t xml:space="preserve">Afin de tester la robustesse de l’algorithme, on effectuera le même coup à différentes vitesses de balle. Ce coup sera un long service suivant la ligne médiane de la table </w:t>
+      </w:r>
+      <w:r>
+        <w:rPr>
+          <w:i/>
+          <w:iCs/>
+        </w:rPr>
+        <w:t>2C-2C,</w:t>
+      </w:r>
+      <w:r>
+        <w:t xml:space="preserve"> on testera 5 vitesses allant d’extrêmement lente à extrêmement rapides.</w:t>
+      </w:r>
+    </w:p>
+    <w:p>
+      <w:pPr>
+        <w:pStyle w:val="Titre3"/>
+        <w:numPr>
+          <w:ilvl w:val="2"/>
+          <w:numId w:val="3"/>
+        </w:numPr>
+      </w:pPr>
+      <w:r>
+        <w:t>Profondeur de la balle</w:t>
+      </w:r>
+    </w:p>
+    <w:p>
+      <w:r>
+        <w:t xml:space="preserve">Compte tenu du positionnement de la caméra, il semblera être difficile de capter la position de la balle selon l’axe parallèle au filet. On effectuera 5 coups en ligne droite, à différentes profondeurs. Le but est de voir si d’une part, l’algorithme est tout aussi efficace lorsque la balle est plus ou moins proche de la caméra, et d’autre, de voir s’il est possible de déterminer la profondeur à partir du </w:t>
+      </w:r>
+      <w:proofErr w:type="spellStart"/>
+      <w:r>
+        <w:t>tracking</w:t>
+      </w:r>
+      <w:proofErr w:type="spellEnd"/>
+      <w:r>
+        <w:t xml:space="preserve">. </w:t>
+      </w:r>
+      <w:r>
+        <w:rPr>
+          <w:i/>
+          <w:iCs/>
+        </w:rPr>
+        <w:t>2C-2C.</w:t>
+      </w:r>
+    </w:p>
     <w:p/>
     <w:p>
       <w:pPr>
@@ -155,7 +390,14 @@
         <w:rPr>
           <w:color w:val="000000" w:themeColor="text1"/>
         </w:rPr>
-        <w:t xml:space="preserve"> de la position de ce point sur la balle permet de déterminer la vitesse de rotation de la balle au cours du temps.</w:t>
+        <w:t xml:space="preserve"> de la position de ce point sur la </w:t>
+      </w:r>
+      <w:r>
+        <w:rPr>
+          <w:color w:val="000000" w:themeColor="text1"/>
+        </w:rPr>
+        <w:lastRenderedPageBreak/>
+        <w:t>balle permet de déterminer la vitesse de rotation de la balle au cours du temps.</w:t>
       </w:r>
       <w:r>
         <w:rPr>
@@ -254,7 +496,6 @@
         <w:rPr>
           <w:color w:val="000000" w:themeColor="text1"/>
         </w:rPr>
-        <w:lastRenderedPageBreak/>
         <w:t>Back spin</w:t>
       </w:r>
     </w:p>
@@ -2711,6 +2952,36 @@
   </w:num>
   <w:num w:numId="2">
     <w:abstractNumId w:val="0"/>
+  </w:num>
+  <w:num w:numId="3">
+    <w:abstractNumId w:val="1"/>
+    <w:lvlOverride w:ilvl="0">
+      <w:startOverride w:val="1"/>
+    </w:lvlOverride>
+    <w:lvlOverride w:ilvl="1">
+      <w:startOverride w:val="1"/>
+    </w:lvlOverride>
+    <w:lvlOverride w:ilvl="2">
+      <w:startOverride w:val="1"/>
+    </w:lvlOverride>
+    <w:lvlOverride w:ilvl="3">
+      <w:startOverride w:val="1"/>
+    </w:lvlOverride>
+    <w:lvlOverride w:ilvl="4">
+      <w:startOverride w:val="1"/>
+    </w:lvlOverride>
+    <w:lvlOverride w:ilvl="5">
+      <w:startOverride w:val="1"/>
+    </w:lvlOverride>
+    <w:lvlOverride w:ilvl="6">
+      <w:startOverride w:val="1"/>
+    </w:lvlOverride>
+    <w:lvlOverride w:ilvl="7">
+      <w:startOverride w:val="1"/>
+    </w:lvlOverride>
+    <w:lvlOverride w:ilvl="8">
+      <w:startOverride w:val="1"/>
+    </w:lvlOverride>
   </w:num>
 </w:numbering>
 </file>

</xml_diff>